<commit_message>
Plano de trabalho reformulado v2.0.7 - Pós retorno avaliação
</commit_message>
<xml_diff>
--- a/Documents/luiz_marcelo_schmitt_senac_tcc_2017_v2.0.7.docx
+++ b/Documents/luiz_marcelo_schmitt_senac_tcc_2017_v2.0.7.docx
@@ -5185,14 +5185,27 @@
       <w:r>
         <w:t xml:space="preserve">Tabela </w:t>
       </w:r>
-      <w:fldSimple w:instr=" SEQ Tabela \* ARABIC ">
-        <w:r>
-          <w:rPr>
-            <w:noProof/>
-          </w:rPr>
-          <w:t>1</w:t>
-        </w:r>
-      </w:fldSimple>
+      <w:r>
+        <w:fldChar w:fldCharType="begin"/>
+      </w:r>
+      <w:r>
+        <w:instrText xml:space="preserve"> SEQ Tabela \* ARABIC </w:instrText>
+      </w:r>
+      <w:r>
+        <w:fldChar w:fldCharType="separate"/>
+      </w:r>
+      <w:r>
+        <w:rPr>
+          <w:noProof/>
+        </w:rPr>
+        <w:t>1</w:t>
+      </w:r>
+      <w:r>
+        <w:rPr>
+          <w:noProof/>
+        </w:rPr>
+        <w:fldChar w:fldCharType="end"/>
+      </w:r>
       <w:r>
         <w:t xml:space="preserve"> - </w:t>
       </w:r>
@@ -7461,18 +7474,7 @@
       </w:r>
       <w:proofErr w:type="spellEnd"/>
       <w:r>
-        <w:t xml:space="preserve"> talvez sejam umas das ferramentas mais importes para quem esteja começando com eletrônica e montagem de circuitos, pois com ela é possível montar dezenas de circuitos sem a necessidade de soldar qualquer componente. Neste tutorial apresentaremos o porque utilizar e como utilizar uma </w:t>
-      </w:r>
-      <w:proofErr w:type="spellStart"/>
-      <w:r>
-        <w:rPr>
-          <w:i/>
-        </w:rPr>
-        <w:t>protoboard</w:t>
-      </w:r>
-      <w:proofErr w:type="spellEnd"/>
-      <w:r>
-        <w:t>.</w:t>
+        <w:t xml:space="preserve"> talvez sejam umas das ferramentas mais importes para quem esteja começando com eletrônica e montagem de circuitos, pois com ela é possível montar dezenas de circuitos sem a necessidade de soldar qualquer componente.</w:t>
       </w:r>
     </w:p>
     <w:p>
@@ -7776,7 +7778,13 @@
       </w:r>
       <w:proofErr w:type="spellStart"/>
       <w:r>
-        <w:t>Andoid</w:t>
+        <w:t>And</w:t>
+      </w:r>
+      <w:r>
+        <w:t>r</w:t>
+      </w:r>
+      <w:r>
+        <w:t>oid</w:t>
       </w:r>
       <w:proofErr w:type="spellEnd"/>
       <w:r>
@@ -7838,6 +7846,8 @@
       <w:r>
         <w:t>.</w:t>
       </w:r>
+      <w:bookmarkStart w:id="27" w:name="_GoBack"/>
+      <w:bookmarkEnd w:id="27"/>
     </w:p>
     <w:p>
       <w:pPr>
@@ -8287,8 +8297,6 @@
       <w:r>
         <w:t>, acessando a rede local</w:t>
       </w:r>
-      <w:bookmarkStart w:id="27" w:name="_GoBack"/>
-      <w:bookmarkEnd w:id="27"/>
       <w:r>
         <w:t xml:space="preserve"> sendo possível a exibição dos avisos de notificações do agendamento, mas não será permitido a geração de relatórios</w:t>
       </w:r>
@@ -8367,14 +8375,27 @@
       <w:r>
         <w:t xml:space="preserve">Figura </w:t>
       </w:r>
-      <w:fldSimple w:instr=" SEQ Figura \* ARABIC ">
-        <w:r>
-          <w:rPr>
-            <w:noProof/>
-          </w:rPr>
-          <w:t>1</w:t>
-        </w:r>
-      </w:fldSimple>
+      <w:r>
+        <w:fldChar w:fldCharType="begin"/>
+      </w:r>
+      <w:r>
+        <w:instrText xml:space="preserve"> SEQ Figura \* ARABIC </w:instrText>
+      </w:r>
+      <w:r>
+        <w:fldChar w:fldCharType="separate"/>
+      </w:r>
+      <w:r>
+        <w:rPr>
+          <w:noProof/>
+        </w:rPr>
+        <w:t>1</w:t>
+      </w:r>
+      <w:r>
+        <w:rPr>
+          <w:noProof/>
+        </w:rPr>
+        <w:fldChar w:fldCharType="end"/>
+      </w:r>
       <w:r>
         <w:t xml:space="preserve"> </w:t>
       </w:r>
@@ -8594,14 +8615,27 @@
       <w:r>
         <w:t xml:space="preserve">Figura </w:t>
       </w:r>
-      <w:fldSimple w:instr=" SEQ Figura \* ARABIC ">
-        <w:r>
-          <w:rPr>
-            <w:noProof/>
-          </w:rPr>
-          <w:t>2</w:t>
-        </w:r>
-      </w:fldSimple>
+      <w:r>
+        <w:fldChar w:fldCharType="begin"/>
+      </w:r>
+      <w:r>
+        <w:instrText xml:space="preserve"> SEQ Figura \* ARABIC </w:instrText>
+      </w:r>
+      <w:r>
+        <w:fldChar w:fldCharType="separate"/>
+      </w:r>
+      <w:r>
+        <w:rPr>
+          <w:noProof/>
+        </w:rPr>
+        <w:t>2</w:t>
+      </w:r>
+      <w:r>
+        <w:rPr>
+          <w:noProof/>
+        </w:rPr>
+        <w:fldChar w:fldCharType="end"/>
+      </w:r>
       <w:r>
         <w:t xml:space="preserve"> </w:t>
       </w:r>
@@ -9595,14 +9629,27 @@
       <w:r>
         <w:t xml:space="preserve">Tabela </w:t>
       </w:r>
-      <w:fldSimple w:instr=" SEQ Tabela \* ARABIC ">
-        <w:r>
-          <w:rPr>
-            <w:noProof/>
-          </w:rPr>
-          <w:t>2</w:t>
-        </w:r>
-      </w:fldSimple>
+      <w:r>
+        <w:fldChar w:fldCharType="begin"/>
+      </w:r>
+      <w:r>
+        <w:instrText xml:space="preserve"> SEQ Tabela \* ARABIC </w:instrText>
+      </w:r>
+      <w:r>
+        <w:fldChar w:fldCharType="separate"/>
+      </w:r>
+      <w:r>
+        <w:rPr>
+          <w:noProof/>
+        </w:rPr>
+        <w:t>2</w:t>
+      </w:r>
+      <w:r>
+        <w:rPr>
+          <w:noProof/>
+        </w:rPr>
+        <w:fldChar w:fldCharType="end"/>
+      </w:r>
       <w:r>
         <w:t xml:space="preserve"> - </w:t>
       </w:r>
@@ -11188,15 +11235,7 @@
                 <w:sz w:val="20"/>
                 <w:szCs w:val="20"/>
               </w:rPr>
-              <w:t>Definição de requisitos da versão</w:t>
-            </w:r>
-            <w:r>
-              <w:rPr>
-                <w:rFonts w:ascii="Times New Roman" w:hAnsi="Times New Roman" w:cs="Times New Roman"/>
-                <w:sz w:val="20"/>
-                <w:szCs w:val="20"/>
-              </w:rPr>
-              <w:t xml:space="preserve"> 2</w:t>
+              <w:t>Definição de requisitos da versão 2</w:t>
             </w:r>
           </w:p>
         </w:tc>
@@ -12441,15 +12480,7 @@
                 <w:sz w:val="20"/>
                 <w:szCs w:val="20"/>
               </w:rPr>
-              <w:t>Definição de requisitos da versão</w:t>
-            </w:r>
-            <w:r>
-              <w:rPr>
-                <w:rFonts w:ascii="Times New Roman" w:hAnsi="Times New Roman" w:cs="Times New Roman"/>
-                <w:sz w:val="20"/>
-                <w:szCs w:val="20"/>
-              </w:rPr>
-              <w:t xml:space="preserve"> 3</w:t>
+              <w:t>Definição de requisitos da versão 3</w:t>
             </w:r>
           </w:p>
         </w:tc>
@@ -19610,7 +19641,7 @@
 </file>
 
 <file path=customXml/itemProps1.xml><?xml version="1.0" encoding="utf-8"?>
-<ds:datastoreItem xmlns:ds="http://schemas.openxmlformats.org/officeDocument/2006/customXml" ds:itemID="{E51575A5-4FCC-4D42-9F06-A380703097C4}">
+<ds:datastoreItem xmlns:ds="http://schemas.openxmlformats.org/officeDocument/2006/customXml" ds:itemID="{AC2D92A6-018C-EE47-82C3-427BD8D33998}">
   <ds:schemaRefs>
     <ds:schemaRef ds:uri="http://schemas.openxmlformats.org/officeDocument/2006/bibliography"/>
   </ds:schemaRefs>

</xml_diff>